<commit_message>
Logo hinzugefügt mit PictureBox
</commit_message>
<xml_diff>
--- a/Doc/CavicÖV.docx
+++ b/Doc/CavicÖV.docx
@@ -7,9 +7,11 @@
         <w:pStyle w:val="Titel"/>
         <w:jc w:val="center"/>
       </w:pPr>
+      <w:proofErr w:type="spellStart"/>
       <w:r>
         <w:t>CavicÖV</w:t>
       </w:r>
+      <w:proofErr w:type="spellEnd"/>
     </w:p>
     <w:p>
       <w:r>
@@ -250,59 +252,152 @@
       <w:bookmarkStart w:id="0" w:name="_Toc498501533"/>
       <w:r>
         <w:lastRenderedPageBreak/>
-        <w:t>Code Richtlinien</w:t>
-      </w:r>
-      <w:bookmarkEnd w:id="0"/>
-    </w:p>
-    <w:p>
-      <w:r>
-        <w:t xml:space="preserve">Lokale und globale Variablen werden klein geschrieben und gleich auf einen bestimmten Wert gesetzt. Die </w:t>
-      </w:r>
-      <w:r>
-        <w:t>Variablen</w:t>
-      </w:r>
-      <w:r>
-        <w:t xml:space="preserve"> werden am</w:t>
-      </w:r>
-      <w:r>
-        <w:t xml:space="preserve"> Anfang vom Programm deklariert.</w:t>
-      </w:r>
-      <w:r>
-        <w:t xml:space="preserve">  </w:t>
-      </w:r>
-      <w:r>
-        <w:sym w:font="Wingdings" w:char="F0E0"/>
-      </w:r>
-      <w:r>
-        <w:t xml:space="preserve"> </w:t>
-      </w:r>
-      <w:r>
-        <w:t>Beispiel int zahl = 0;</w:t>
-      </w:r>
-    </w:p>
-    <w:p>
-      <w:r>
-        <w:t>Bei Klassen wird der Anfangsbuchstabe grossgeschrieben</w:t>
-      </w:r>
-      <w:r>
-        <w:t xml:space="preserve"> bzw. nach PascalCase Richtlinien </w:t>
-      </w:r>
-      <w:r>
-        <w:t xml:space="preserve">. </w:t>
-      </w:r>
-      <w:r>
-        <w:sym w:font="Wingdings" w:char="F0E0"/>
-      </w:r>
-      <w:r>
-        <w:t xml:space="preserve"> Beispiel: public class Person</w:t>
-      </w:r>
-      <w:r>
-        <w:t xml:space="preserve"> oder public class PersonInfo</w:t>
+        <w:t>Einleitung</w:t>
+      </w:r>
+    </w:p>
+    <w:p>
+      <w:r>
+        <w:t>Ich habe den Auftrag bekommen, dass ich eine Applikation entwickle, welche die Verbindungen</w:t>
+      </w:r>
+      <w:r>
+        <w:t xml:space="preserve"> innerhalb der Schweiz mit dem öffentlichen Verkehr. Das Projekt wäre optimal, wenn man es schaffen würde, dass man die Verbindung per Mail verschicken kann. </w:t>
+      </w:r>
+      <w:r>
+        <w:t>Den aktuellen Standort sollte man auch einfügen können. Es muss auch geachtet werden, dass man eine gute Codequalität hat. Abstürze sollen vermieden werden und das GUI soll Benutzerfreundlich sein.</w:t>
+      </w:r>
+    </w:p>
+    <w:p>
+      <w:pPr>
+        <w:pStyle w:val="berschrift1"/>
+      </w:pPr>
+      <w:r>
+        <w:t>Ziel</w:t>
+      </w:r>
+    </w:p>
+    <w:p>
+      <w:r>
+        <w:t xml:space="preserve">Mein Ziel ist es das ich mindestens alle Forderungen mit der Priorität 1 und 2 umsetzen kann und eine Forderung mit der Priorität 3. Ich möchte mich nach meinen Coderichtlinien halten und einen Qualität reichen Code haben. </w:t>
       </w:r>
       <w:bookmarkStart w:id="1" w:name="_GoBack"/>
       <w:bookmarkEnd w:id="1"/>
     </w:p>
     <w:p>
+      <w:pPr>
+        <w:pStyle w:val="berschrift1"/>
+      </w:pPr>
+      <w:r>
+        <w:t>Code Richtlinien</w:t>
+      </w:r>
+      <w:bookmarkEnd w:id="0"/>
+    </w:p>
+    <w:p>
+      <w:r>
+        <w:t xml:space="preserve">Lokale und globale Variablen werden klein geschrieben und gleich auf einen bestimmten Wert gesetzt. Die </w:t>
+      </w:r>
+      <w:r>
+        <w:t>Variablen</w:t>
+      </w:r>
+      <w:r>
+        <w:t xml:space="preserve"> werden am</w:t>
+      </w:r>
+      <w:r>
+        <w:t xml:space="preserve"> Anfang vom Programm deklariert.</w:t>
+      </w:r>
+      <w:r>
+        <w:t xml:space="preserve">  </w:t>
+      </w:r>
+      <w:r>
+        <w:sym w:font="Wingdings" w:char="F0E0"/>
+      </w:r>
+      <w:r>
+        <w:t xml:space="preserve"> </w:t>
+      </w:r>
+      <w:r>
+        <w:t xml:space="preserve">Beispiel </w:t>
+      </w:r>
+      <w:proofErr w:type="spellStart"/>
+      <w:r>
+        <w:t>int</w:t>
+      </w:r>
+      <w:proofErr w:type="spellEnd"/>
+      <w:r>
+        <w:t xml:space="preserve"> zahl = 0;</w:t>
+      </w:r>
+    </w:p>
+    <w:p>
+      <w:r>
+        <w:t>Bei Klassen wird der Anfangsbuchstabe grossgeschrieben</w:t>
+      </w:r>
+      <w:r>
+        <w:t xml:space="preserve"> bzw. nach </w:t>
+      </w:r>
+      <w:proofErr w:type="spellStart"/>
+      <w:r>
+        <w:t>PascalCase</w:t>
+      </w:r>
+      <w:proofErr w:type="spellEnd"/>
+      <w:r>
+        <w:t xml:space="preserve"> </w:t>
+      </w:r>
+      <w:proofErr w:type="gramStart"/>
+      <w:r>
+        <w:t xml:space="preserve">Richtlinien </w:t>
+      </w:r>
+      <w:r>
+        <w:t>.</w:t>
+      </w:r>
+      <w:proofErr w:type="gramEnd"/>
+      <w:r>
+        <w:t xml:space="preserve"> </w:t>
+      </w:r>
+      <w:r>
+        <w:sym w:font="Wingdings" w:char="F0E0"/>
+      </w:r>
+      <w:r>
+        <w:t xml:space="preserve"> Beispiel: </w:t>
+      </w:r>
+      <w:proofErr w:type="spellStart"/>
+      <w:r>
+        <w:t>public</w:t>
+      </w:r>
+      <w:proofErr w:type="spellEnd"/>
+      <w:r>
+        <w:t xml:space="preserve"> </w:t>
+      </w:r>
+      <w:proofErr w:type="spellStart"/>
+      <w:r>
+        <w:t>class</w:t>
+      </w:r>
+      <w:proofErr w:type="spellEnd"/>
+      <w:r>
+        <w:t xml:space="preserve"> Person</w:t>
+      </w:r>
+      <w:r>
+        <w:t xml:space="preserve"> oder </w:t>
+      </w:r>
+      <w:proofErr w:type="spellStart"/>
+      <w:r>
+        <w:t>public</w:t>
+      </w:r>
+      <w:proofErr w:type="spellEnd"/>
+      <w:r>
+        <w:t xml:space="preserve"> </w:t>
+      </w:r>
+      <w:proofErr w:type="spellStart"/>
+      <w:r>
+        <w:t>class</w:t>
+      </w:r>
+      <w:proofErr w:type="spellEnd"/>
+      <w:r>
+        <w:t xml:space="preserve"> </w:t>
+      </w:r>
+      <w:proofErr w:type="spellStart"/>
+      <w:r>
+        <w:t>PersonInfo</w:t>
+      </w:r>
+      <w:proofErr w:type="spellEnd"/>
+    </w:p>
+    <w:p>
       <w:r>
         <w:t xml:space="preserve">Membervariablen innerhalb einer Klasse werden mit einem m_ deklariert. </w:t>
       </w:r>
@@ -310,8 +405,21 @@
         <w:sym w:font="Wingdings" w:char="F0E0"/>
       </w:r>
       <w:r>
-        <w:t xml:space="preserve"> Beispiel: private int m_ausgerechneteZahl</w:t>
-      </w:r>
+        <w:t xml:space="preserve"> Beispiel: private </w:t>
+      </w:r>
+      <w:proofErr w:type="spellStart"/>
+      <w:r>
+        <w:t>int</w:t>
+      </w:r>
+      <w:proofErr w:type="spellEnd"/>
+      <w:r>
+        <w:t xml:space="preserve"> </w:t>
+      </w:r>
+      <w:proofErr w:type="spellStart"/>
+      <w:r>
+        <w:t>m_ausgerechneteZahl</w:t>
+      </w:r>
+      <w:proofErr w:type="spellEnd"/>
     </w:p>
     <w:p>
       <w:r>
@@ -333,13 +441,52 @@
         <w:t xml:space="preserve"> Beispiel: </w:t>
       </w:r>
       <w:r>
-        <w:t>privat int ausgerechneteZahl oder public void zahlAusrechnen</w:t>
-      </w:r>
-    </w:p>
-    <w:p>
+        <w:t xml:space="preserve">privat </w:t>
+      </w:r>
+      <w:proofErr w:type="spellStart"/>
+      <w:r>
+        <w:t>int</w:t>
+      </w:r>
+      <w:proofErr w:type="spellEnd"/>
+      <w:r>
+        <w:t xml:space="preserve"> </w:t>
+      </w:r>
+      <w:proofErr w:type="spellStart"/>
+      <w:r>
+        <w:t>ausgerechneteZahl</w:t>
+      </w:r>
+      <w:proofErr w:type="spellEnd"/>
+      <w:r>
+        <w:t xml:space="preserve"> oder </w:t>
+      </w:r>
+      <w:proofErr w:type="spellStart"/>
+      <w:r>
+        <w:t>public</w:t>
+      </w:r>
+      <w:proofErr w:type="spellEnd"/>
+      <w:r>
+        <w:t xml:space="preserve"> </w:t>
+      </w:r>
+      <w:proofErr w:type="spellStart"/>
+      <w:r>
+        <w:t>void</w:t>
+      </w:r>
+      <w:proofErr w:type="spellEnd"/>
+      <w:r>
+        <w:t xml:space="preserve"> </w:t>
+      </w:r>
+      <w:proofErr w:type="spellStart"/>
+      <w:r>
+        <w:t>zahlAusrechnen</w:t>
+      </w:r>
+      <w:proofErr w:type="spellEnd"/>
+    </w:p>
+    <w:p>
+      <w:proofErr w:type="spellStart"/>
       <w:r>
         <w:t>Gui</w:t>
       </w:r>
+      <w:proofErr w:type="spellEnd"/>
       <w:r>
         <w:t>-Controls bekommen am Anfang immer einen Typ in Abkürzung und am Schluss folgt ein sinnvoller Name. Die Schreibweise entspricht den camelCase Richtlinien.</w:t>
       </w:r>
@@ -347,7 +494,23 @@
         <w:t xml:space="preserve"> </w:t>
       </w:r>
       <w:r>
-        <w:t>Button=btn, Textbox = txt, Label = lbl, Panel = pal, usw.</w:t>
+        <w:t xml:space="preserve">Button=btn, Textbox = txt, Label = </w:t>
+      </w:r>
+      <w:proofErr w:type="spellStart"/>
+      <w:r>
+        <w:t>lbl</w:t>
+      </w:r>
+      <w:proofErr w:type="spellEnd"/>
+      <w:r>
+        <w:t xml:space="preserve">, Panel = </w:t>
+      </w:r>
+      <w:proofErr w:type="spellStart"/>
+      <w:r>
+        <w:t>pal</w:t>
+      </w:r>
+      <w:proofErr w:type="spellEnd"/>
+      <w:r>
+        <w:t>, usw.</w:t>
       </w:r>
       <w:r>
         <w:t xml:space="preserve"> </w:t>
@@ -361,8 +524,13 @@
       <w:r>
         <w:t xml:space="preserve">Beispiel: </w:t>
       </w:r>
-      <w:r>
-        <w:t>txtName (Typ: Textbox</w:t>
+      <w:proofErr w:type="spellStart"/>
+      <w:r>
+        <w:t>txtName</w:t>
+      </w:r>
+      <w:proofErr w:type="spellEnd"/>
+      <w:r>
+        <w:t xml:space="preserve"> (Typ: Textbox</w:t>
       </w:r>
       <w:r>
         <w:t>)</w:t>
@@ -385,7 +553,15 @@
         <w:t xml:space="preserve">berhalb des Codes geschrieben, dass man so den Kommentar auf einem Bildschirm betrachten kann, welcher auch etwas kleiner ist. </w:t>
       </w:r>
       <w:r>
-        <w:t>Man kommentiert, was die Methode macht. Die Methoden werden kommentiert und schwere Codeausschnitte. Kommentare macht man immer mit /// &lt;summary&gt; über öffentlichen Methoden. Sonstige Methoden kommentiert man mit /* am Anfang und am Sc</w:t>
+        <w:t>Man kommentiert, was die Methode macht. Die Methoden werden kommentiert und schwere Codeausschnitte. Kommentare macht man immer mit /// &lt;</w:t>
+      </w:r>
+      <w:proofErr w:type="spellStart"/>
+      <w:r>
+        <w:t>summary</w:t>
+      </w:r>
+      <w:proofErr w:type="spellEnd"/>
+      <w:r>
+        <w:t>&gt; über öffentlichen Methoden. Sonstige Methoden kommentiert man mit /* am Anfang und am Sc</w:t>
       </w:r>
       <w:r>
         <w:t>hluss vom Kommentar mit */ aus.</w:t>
@@ -402,14 +578,67 @@
     </w:p>
     <w:p>
       <w:r>
-        <w:t xml:space="preserve">Man verwendet if-else und keine switchs und cases. </w:t>
-      </w:r>
-      <w:r>
-        <w:t xml:space="preserve">Für if-else, for, foreach, usw. verwendet man den folgenden Aufbau </w:t>
+        <w:t xml:space="preserve">Man verwendet </w:t>
+      </w:r>
+      <w:proofErr w:type="spellStart"/>
+      <w:r>
+        <w:t>if-else</w:t>
+      </w:r>
+      <w:proofErr w:type="spellEnd"/>
+      <w:r>
+        <w:t xml:space="preserve"> und keine </w:t>
+      </w:r>
+      <w:proofErr w:type="spellStart"/>
+      <w:r>
+        <w:t>switchs</w:t>
+      </w:r>
+      <w:proofErr w:type="spellEnd"/>
+      <w:r>
+        <w:t xml:space="preserve"> und </w:t>
+      </w:r>
+      <w:proofErr w:type="spellStart"/>
+      <w:r>
+        <w:t>cases</w:t>
+      </w:r>
+      <w:proofErr w:type="spellEnd"/>
+      <w:r>
+        <w:t xml:space="preserve">. </w:t>
+      </w:r>
+      <w:r>
+        <w:t xml:space="preserve">Für </w:t>
+      </w:r>
+      <w:proofErr w:type="spellStart"/>
+      <w:r>
+        <w:t>if-else</w:t>
+      </w:r>
+      <w:proofErr w:type="spellEnd"/>
+      <w:r>
+        <w:t xml:space="preserve">, </w:t>
+      </w:r>
+      <w:proofErr w:type="spellStart"/>
+      <w:r>
+        <w:t>for</w:t>
+      </w:r>
+      <w:proofErr w:type="spellEnd"/>
+      <w:r>
+        <w:t xml:space="preserve">, </w:t>
+      </w:r>
+      <w:proofErr w:type="spellStart"/>
+      <w:r>
+        <w:t>foreach</w:t>
+      </w:r>
+      <w:proofErr w:type="spellEnd"/>
+      <w:r>
+        <w:t xml:space="preserve">, usw. verwendet man den folgenden </w:t>
+      </w:r>
+      <w:proofErr w:type="gramStart"/>
+      <w:r>
+        <w:t xml:space="preserve">Aufbau </w:t>
       </w:r>
       <w:r>
         <w:t>:</w:t>
       </w:r>
+      <w:proofErr w:type="gramEnd"/>
     </w:p>
     <w:p>
       <w:pPr>
@@ -489,7 +718,31 @@
           <w:shd w:val="clear" w:color="auto" w:fill="F9F9F9"/>
           <w:lang w:val="en-US" w:eastAsia="de-CH"/>
         </w:rPr>
-        <w:t xml:space="preserve">    Console.WriteLine(</w:t>
+        <w:t xml:space="preserve">    </w:t>
+      </w:r>
+      <w:proofErr w:type="spellStart"/>
+      <w:r>
+        <w:rPr>
+          <w:rFonts w:ascii="Consolas" w:eastAsia="Times New Roman" w:hAnsi="Consolas" w:cs="Times New Roman"/>
+          <w:color w:val="222222"/>
+          <w:sz w:val="21"/>
+          <w:szCs w:val="21"/>
+          <w:shd w:val="clear" w:color="auto" w:fill="F9F9F9"/>
+          <w:lang w:val="en-US" w:eastAsia="de-CH"/>
+        </w:rPr>
+        <w:t>Console.WriteLine</w:t>
+      </w:r>
+      <w:proofErr w:type="spellEnd"/>
+      <w:r>
+        <w:rPr>
+          <w:rFonts w:ascii="Consolas" w:eastAsia="Times New Roman" w:hAnsi="Consolas" w:cs="Times New Roman"/>
+          <w:color w:val="222222"/>
+          <w:sz w:val="21"/>
+          <w:szCs w:val="21"/>
+          <w:shd w:val="clear" w:color="auto" w:fill="F9F9F9"/>
+          <w:lang w:val="en-US" w:eastAsia="de-CH"/>
+        </w:rPr>
+        <w:t>(</w:t>
       </w:r>
       <w:r>
         <w:rPr>
@@ -605,7 +858,31 @@
           <w:shd w:val="clear" w:color="auto" w:fill="F9F9F9"/>
           <w:lang w:val="en-US" w:eastAsia="de-CH"/>
         </w:rPr>
-        <w:t xml:space="preserve">    Console.WriteLine(</w:t>
+        <w:t xml:space="preserve">    </w:t>
+      </w:r>
+      <w:proofErr w:type="spellStart"/>
+      <w:r>
+        <w:rPr>
+          <w:rFonts w:ascii="Consolas" w:eastAsia="Times New Roman" w:hAnsi="Consolas" w:cs="Times New Roman"/>
+          <w:color w:val="222222"/>
+          <w:sz w:val="21"/>
+          <w:szCs w:val="21"/>
+          <w:shd w:val="clear" w:color="auto" w:fill="F9F9F9"/>
+          <w:lang w:val="en-US" w:eastAsia="de-CH"/>
+        </w:rPr>
+        <w:t>Console.WriteLine</w:t>
+      </w:r>
+      <w:proofErr w:type="spellEnd"/>
+      <w:r>
+        <w:rPr>
+          <w:rFonts w:ascii="Consolas" w:eastAsia="Times New Roman" w:hAnsi="Consolas" w:cs="Times New Roman"/>
+          <w:color w:val="222222"/>
+          <w:sz w:val="21"/>
+          <w:szCs w:val="21"/>
+          <w:shd w:val="clear" w:color="auto" w:fill="F9F9F9"/>
+          <w:lang w:val="en-US" w:eastAsia="de-CH"/>
+        </w:rPr>
+        <w:t>(</w:t>
       </w:r>
       <w:r>
         <w:rPr>
@@ -1752,7 +2029,7 @@
 </file>
 
 <file path=customXml/itemProps1.xml><?xml version="1.0" encoding="utf-8"?>
-<ds:datastoreItem xmlns:ds="http://schemas.openxmlformats.org/officeDocument/2006/customXml" ds:itemID="{9C8482CA-5806-48C3-AA29-5067BA6E43DD}">
+<ds:datastoreItem xmlns:ds="http://schemas.openxmlformats.org/officeDocument/2006/customXml" ds:itemID="{924BF074-A240-4AD1-A834-9DA4EC6B5BF0}">
   <ds:schemaRefs>
     <ds:schemaRef ds:uri="http://schemas.openxmlformats.org/officeDocument/2006/bibliography"/>
   </ds:schemaRefs>

</xml_diff>